<commit_message>
Revise to report SD's not SEs
</commit_message>
<xml_diff>
--- a/DoFileExplainer.docx
+++ b/DoFileExplainer.docx
@@ -1,6 +1,6 @@
 
 <file path=word/document.xml><?xml version="1.0" encoding="utf-8"?>
-<w:document xmlns:wpc="http://schemas.microsoft.com/office/word/2010/wordprocessingCanvas" xmlns:cx="http://schemas.microsoft.com/office/drawing/2014/chartex" xmlns:cx1="http://schemas.microsoft.com/office/drawing/2015/9/8/chartex" xmlns:cx2="http://schemas.microsoft.com/office/drawing/2015/10/21/chartex" xmlns:cx3="http://schemas.microsoft.com/office/drawing/2016/5/9/chartex" xmlns:cx4="http://schemas.microsoft.com/office/drawing/2016/5/10/chartex" xmlns:cx5="http://schemas.microsoft.com/office/drawing/2016/5/11/chartex" xmlns:cx6="http://schemas.microsoft.com/office/drawing/2016/5/12/chartex" xmlns:cx7="http://schemas.microsoft.com/office/drawing/2016/5/13/chartex" xmlns:cx8="http://schemas.microsoft.com/office/drawing/2016/5/14/chartex" xmlns:mc="http://schemas.openxmlformats.org/markup-compatibility/2006" xmlns:aink="http://schemas.microsoft.com/office/drawing/2016/ink" xmlns:am3d="http://schemas.microsoft.com/office/drawing/2017/model3d" xmlns:o="urn:schemas-microsoft-com:office:office" xmlns:r="http://schemas.openxmlformats.org/officeDocument/2006/relationships" xmlns:m="http://schemas.openxmlformats.org/officeDocument/2006/math" xmlns:v="urn:schemas-microsoft-com:vml" xmlns:wp14="http://schemas.microsoft.com/office/word/2010/wordprocessingDrawing" xmlns:wp="http://schemas.openxmlformats.org/drawingml/2006/wordprocessingDrawing" xmlns:w10="urn:schemas-microsoft-com:office:word" xmlns:w="http://schemas.openxmlformats.org/wordprocessingml/2006/main" xmlns:w14="http://schemas.microsoft.com/office/word/2010/wordml" xmlns:w15="http://schemas.microsoft.com/office/word/2012/wordml" xmlns:w16cex="http://schemas.microsoft.com/office/word/2018/wordml/cex" xmlns:w16cid="http://schemas.microsoft.com/office/word/2016/wordml/cid" xmlns:w16="http://schemas.microsoft.com/office/word/2018/wordml" xmlns:w16sdtdh="http://schemas.microsoft.com/office/word/2020/wordml/sdtdatahash" xmlns:w16se="http://schemas.microsoft.com/office/word/2015/wordml/symex" xmlns:wpg="http://schemas.microsoft.com/office/word/2010/wordprocessingGroup" xmlns:wpi="http://schemas.microsoft.com/office/word/2010/wordprocessingInk" xmlns:wne="http://schemas.microsoft.com/office/word/2006/wordml" xmlns:wps="http://schemas.microsoft.com/office/word/2010/wordprocessingShape" mc:Ignorable="w14 w15 w16se w16cid w16 w16cex w16sdtdh wp14">
+<w:document xmlns:wpc="http://schemas.microsoft.com/office/word/2010/wordprocessingCanvas" xmlns:cx="http://schemas.microsoft.com/office/drawing/2014/chartex" xmlns:cx1="http://schemas.microsoft.com/office/drawing/2015/9/8/chartex" xmlns:cx2="http://schemas.microsoft.com/office/drawing/2015/10/21/chartex" xmlns:cx3="http://schemas.microsoft.com/office/drawing/2016/5/9/chartex" xmlns:cx4="http://schemas.microsoft.com/office/drawing/2016/5/10/chartex" xmlns:cx5="http://schemas.microsoft.com/office/drawing/2016/5/11/chartex" xmlns:cx6="http://schemas.microsoft.com/office/drawing/2016/5/12/chartex" xmlns:cx7="http://schemas.microsoft.com/office/drawing/2016/5/13/chartex" xmlns:cx8="http://schemas.microsoft.com/office/drawing/2016/5/14/chartex" xmlns:mc="http://schemas.openxmlformats.org/markup-compatibility/2006" xmlns:aink="http://schemas.microsoft.com/office/drawing/2016/ink" xmlns:am3d="http://schemas.microsoft.com/office/drawing/2017/model3d" xmlns:o="urn:schemas-microsoft-com:office:office" xmlns:oel="http://schemas.microsoft.com/office/2019/extlst" xmlns:r="http://schemas.openxmlformats.org/officeDocument/2006/relationships" xmlns:m="http://schemas.openxmlformats.org/officeDocument/2006/math" xmlns:v="urn:schemas-microsoft-com:vml" xmlns:wp14="http://schemas.microsoft.com/office/word/2010/wordprocessingDrawing" xmlns:wp="http://schemas.openxmlformats.org/drawingml/2006/wordprocessingDrawing" xmlns:w10="urn:schemas-microsoft-com:office:word" xmlns:w="http://schemas.openxmlformats.org/wordprocessingml/2006/main" xmlns:w14="http://schemas.microsoft.com/office/word/2010/wordml" xmlns:w15="http://schemas.microsoft.com/office/word/2012/wordml" xmlns:w16cex="http://schemas.microsoft.com/office/word/2018/wordml/cex" xmlns:w16cid="http://schemas.microsoft.com/office/word/2016/wordml/cid" xmlns:w16="http://schemas.microsoft.com/office/word/2018/wordml" xmlns:w16sdtdh="http://schemas.microsoft.com/office/word/2020/wordml/sdtdatahash" xmlns:w16se="http://schemas.microsoft.com/office/word/2015/wordml/symex" xmlns:wpg="http://schemas.microsoft.com/office/word/2010/wordprocessingGroup" xmlns:wpi="http://schemas.microsoft.com/office/word/2010/wordprocessingInk" xmlns:wne="http://schemas.microsoft.com/office/word/2006/wordml" xmlns:wps="http://schemas.microsoft.com/office/word/2010/wordprocessingShape" mc:Ignorable="w14 w15 w16se w16cid w16 w16cex w16sdtdh wp14">
   <w:body>
     <w:tbl>
       <w:tblPr>
@@ -10,8 +10,8 @@
       </w:tblPr>
       <w:tblGrid>
         <w:gridCol w:w="440"/>
-        <w:gridCol w:w="3505"/>
-        <w:gridCol w:w="7646"/>
+        <w:gridCol w:w="5028"/>
+        <w:gridCol w:w="6123"/>
         <w:gridCol w:w="2894"/>
       </w:tblGrid>
       <w:tr>
@@ -277,11 +277,9 @@
             <w:r>
               <w:t>S</w:t>
             </w:r>
-            <w:proofErr w:type="spellStart"/>
             <w:r>
               <w:t>aves</w:t>
             </w:r>
-            <w:proofErr w:type="spellEnd"/>
             <w:r>
               <w:t xml:space="preserve"> processed data</w:t>
             </w:r>
@@ -644,15 +642,7 @@
               <w:spacing w:after="0" w:line="240" w:lineRule="auto"/>
             </w:pPr>
             <w:r>
-              <w:t xml:space="preserve">Import </w:t>
-            </w:r>
-            <w:proofErr w:type="gramStart"/>
-            <w:r>
-              <w:t>excel</w:t>
-            </w:r>
-            <w:proofErr w:type="gramEnd"/>
-            <w:r>
-              <w:t xml:space="preserve"> file </w:t>
+              <w:t xml:space="preserve">Import excel file </w:t>
             </w:r>
             <w:r>
               <w:t>the Lola’s purchases that were hand-coded into food categories in prior step</w:t>
@@ -1330,6 +1320,7 @@
               <w:spacing w:after="0" w:line="240" w:lineRule="auto"/>
             </w:pPr>
             <w:r>
+              <w:lastRenderedPageBreak/>
               <w:t>11</w:t>
             </w:r>
           </w:p>
@@ -1561,10 +1552,22 @@
               <w:spacing w:after="0" w:line="240" w:lineRule="auto"/>
             </w:pPr>
             <w:r>
+              <w:t>Expenditures</w:t>
+            </w:r>
+            <w:r>
               <w:t>C</w:t>
             </w:r>
             <w:r>
               <w:t>orrelations</w:t>
+            </w:r>
+            <w:r>
+              <w:t>_</w:t>
+            </w:r>
+            <w:r>
+              <w:t>proportions</w:t>
+            </w:r>
+            <w:r>
+              <w:t>_parametric</w:t>
             </w:r>
             <w:r>
               <w:t>.do</w:t>
@@ -1798,7 +1801,7 @@
 </file>
 
 <file path=word/numbering.xml><?xml version="1.0" encoding="utf-8"?>
-<w:numbering xmlns:wpc="http://schemas.microsoft.com/office/word/2010/wordprocessingCanvas" xmlns:cx="http://schemas.microsoft.com/office/drawing/2014/chartex" xmlns:cx1="http://schemas.microsoft.com/office/drawing/2015/9/8/chartex" xmlns:cx2="http://schemas.microsoft.com/office/drawing/2015/10/21/chartex" xmlns:cx3="http://schemas.microsoft.com/office/drawing/2016/5/9/chartex" xmlns:cx4="http://schemas.microsoft.com/office/drawing/2016/5/10/chartex" xmlns:cx5="http://schemas.microsoft.com/office/drawing/2016/5/11/chartex" xmlns:cx6="http://schemas.microsoft.com/office/drawing/2016/5/12/chartex" xmlns:cx7="http://schemas.microsoft.com/office/drawing/2016/5/13/chartex" xmlns:cx8="http://schemas.microsoft.com/office/drawing/2016/5/14/chartex" xmlns:mc="http://schemas.openxmlformats.org/markup-compatibility/2006" xmlns:aink="http://schemas.microsoft.com/office/drawing/2016/ink" xmlns:am3d="http://schemas.microsoft.com/office/drawing/2017/model3d" xmlns:o="urn:schemas-microsoft-com:office:office" xmlns:r="http://schemas.openxmlformats.org/officeDocument/2006/relationships" xmlns:m="http://schemas.openxmlformats.org/officeDocument/2006/math" xmlns:v="urn:schemas-microsoft-com:vml" xmlns:wp14="http://schemas.microsoft.com/office/word/2010/wordprocessingDrawing" xmlns:wp="http://schemas.openxmlformats.org/drawingml/2006/wordprocessingDrawing" xmlns:w10="urn:schemas-microsoft-com:office:word" xmlns:w="http://schemas.openxmlformats.org/wordprocessingml/2006/main" xmlns:w14="http://schemas.microsoft.com/office/word/2010/wordml" xmlns:w15="http://schemas.microsoft.com/office/word/2012/wordml" xmlns:w16cex="http://schemas.microsoft.com/office/word/2018/wordml/cex" xmlns:w16cid="http://schemas.microsoft.com/office/word/2016/wordml/cid" xmlns:w16="http://schemas.microsoft.com/office/word/2018/wordml" xmlns:w16sdtdh="http://schemas.microsoft.com/office/word/2020/wordml/sdtdatahash" xmlns:w16se="http://schemas.microsoft.com/office/word/2015/wordml/symex" xmlns:wpg="http://schemas.microsoft.com/office/word/2010/wordprocessingGroup" xmlns:wpi="http://schemas.microsoft.com/office/word/2010/wordprocessingInk" xmlns:wne="http://schemas.microsoft.com/office/word/2006/wordml" xmlns:wps="http://schemas.microsoft.com/office/word/2010/wordprocessingShape" mc:Ignorable="w14 w15 w16se w16cid w16 w16cex w16sdtdh wp14">
+<w:numbering xmlns:wpc="http://schemas.microsoft.com/office/word/2010/wordprocessingCanvas" xmlns:cx="http://schemas.microsoft.com/office/drawing/2014/chartex" xmlns:cx1="http://schemas.microsoft.com/office/drawing/2015/9/8/chartex" xmlns:cx2="http://schemas.microsoft.com/office/drawing/2015/10/21/chartex" xmlns:cx3="http://schemas.microsoft.com/office/drawing/2016/5/9/chartex" xmlns:cx4="http://schemas.microsoft.com/office/drawing/2016/5/10/chartex" xmlns:cx5="http://schemas.microsoft.com/office/drawing/2016/5/11/chartex" xmlns:cx6="http://schemas.microsoft.com/office/drawing/2016/5/12/chartex" xmlns:cx7="http://schemas.microsoft.com/office/drawing/2016/5/13/chartex" xmlns:cx8="http://schemas.microsoft.com/office/drawing/2016/5/14/chartex" xmlns:mc="http://schemas.openxmlformats.org/markup-compatibility/2006" xmlns:aink="http://schemas.microsoft.com/office/drawing/2016/ink" xmlns:am3d="http://schemas.microsoft.com/office/drawing/2017/model3d" xmlns:o="urn:schemas-microsoft-com:office:office" xmlns:oel="http://schemas.microsoft.com/office/2019/extlst" xmlns:r="http://schemas.openxmlformats.org/officeDocument/2006/relationships" xmlns:m="http://schemas.openxmlformats.org/officeDocument/2006/math" xmlns:v="urn:schemas-microsoft-com:vml" xmlns:wp14="http://schemas.microsoft.com/office/word/2010/wordprocessingDrawing" xmlns:wp="http://schemas.openxmlformats.org/drawingml/2006/wordprocessingDrawing" xmlns:w10="urn:schemas-microsoft-com:office:word" xmlns:w="http://schemas.openxmlformats.org/wordprocessingml/2006/main" xmlns:w14="http://schemas.microsoft.com/office/word/2010/wordml" xmlns:w15="http://schemas.microsoft.com/office/word/2012/wordml" xmlns:w16cex="http://schemas.microsoft.com/office/word/2018/wordml/cex" xmlns:w16cid="http://schemas.microsoft.com/office/word/2016/wordml/cid" xmlns:w16="http://schemas.microsoft.com/office/word/2018/wordml" xmlns:w16sdtdh="http://schemas.microsoft.com/office/word/2020/wordml/sdtdatahash" xmlns:w16se="http://schemas.microsoft.com/office/word/2015/wordml/symex" xmlns:wpg="http://schemas.microsoft.com/office/word/2010/wordprocessingGroup" xmlns:wpi="http://schemas.microsoft.com/office/word/2010/wordprocessingInk" xmlns:wne="http://schemas.microsoft.com/office/word/2006/wordml" xmlns:wps="http://schemas.microsoft.com/office/word/2010/wordprocessingShape" mc:Ignorable="w14 w15 w16se w16cid w16 w16cex w16sdtdh wp14">
   <w:abstractNum w:abstractNumId="0" w15:restartNumberingAfterBreak="0">
     <w:nsid w:val="07D24436"/>
     <w:multiLevelType w:val="hybridMultilevel"/>
@@ -3570,21 +3573,6 @@
 </file>
 
 <file path=customXml/item1.xml><?xml version="1.0" encoding="utf-8"?>
-<?mso-contentType ?>
-<FormTemplates xmlns="http://schemas.microsoft.com/sharepoint/v3/contenttype/forms">
-  <Display>DocumentLibraryForm</Display>
-  <Edit>DocumentLibraryForm</Edit>
-  <New>DocumentLibraryForm</New>
-</FormTemplates>
-</file>
-
-<file path=customXml/item2.xml><?xml version="1.0" encoding="utf-8"?>
-<p:properties xmlns:p="http://schemas.microsoft.com/office/2006/metadata/properties" xmlns:xsi="http://www.w3.org/2001/XMLSchema-instance" xmlns:pc="http://schemas.microsoft.com/office/infopath/2007/PartnerControls">
-  <documentManagement/>
-</p:properties>
-</file>
-
-<file path=customXml/item3.xml><?xml version="1.0" encoding="utf-8"?>
 <ct:contentTypeSchema xmlns:ct="http://schemas.microsoft.com/office/2006/metadata/contentType" xmlns:ma="http://schemas.microsoft.com/office/2006/metadata/properties/metaAttributes" ct:_="" ma:_="" ma:contentTypeName="Document" ma:contentTypeID="0x01010045E2935504C0F0428231FA7257E029A4" ma:contentTypeVersion="9" ma:contentTypeDescription="Create a new document." ma:contentTypeScope="" ma:versionID="c47d9a5c27239da84e10afb486170b31">
   <xsd:schema xmlns:xsd="http://www.w3.org/2001/XMLSchema" xmlns:xs="http://www.w3.org/2001/XMLSchema" xmlns:p="http://schemas.microsoft.com/office/2006/metadata/properties" xmlns:ns2="7445a86c-25b1-4f6b-b250-38dd47ab2933" targetNamespace="http://schemas.microsoft.com/office/2006/metadata/properties" ma:root="true" ma:fieldsID="7607517190d6c59dc6c8bc1e8afb8477" ns2:_="">
     <xsd:import namespace="7445a86c-25b1-4f6b-b250-38dd47ab2933"/>
@@ -3762,24 +3750,22 @@
 </ct:contentTypeSchema>
 </file>
 
-<file path=customXml/itemProps1.xml><?xml version="1.0" encoding="utf-8"?>
-<ds:datastoreItem xmlns:ds="http://schemas.openxmlformats.org/officeDocument/2006/customXml" ds:itemID="{A3AB7756-B25E-405C-85DF-3CE6EB90FB17}">
-  <ds:schemaRefs>
-    <ds:schemaRef ds:uri="http://schemas.microsoft.com/sharepoint/v3/contenttype/forms"/>
-  </ds:schemaRefs>
-</ds:datastoreItem>
+<file path=customXml/item2.xml><?xml version="1.0" encoding="utf-8"?>
+<p:properties xmlns:p="http://schemas.microsoft.com/office/2006/metadata/properties" xmlns:xsi="http://www.w3.org/2001/XMLSchema-instance" xmlns:pc="http://schemas.microsoft.com/office/infopath/2007/PartnerControls">
+  <documentManagement/>
+</p:properties>
 </file>
 
-<file path=customXml/itemProps2.xml><?xml version="1.0" encoding="utf-8"?>
-<ds:datastoreItem xmlns:ds="http://schemas.openxmlformats.org/officeDocument/2006/customXml" ds:itemID="{29F19E27-ED32-4EE8-A43D-82EBBD4DA153}">
-  <ds:schemaRefs>
-    <ds:schemaRef ds:uri="http://schemas.microsoft.com/office/2006/metadata/properties"/>
-    <ds:schemaRef ds:uri="http://schemas.microsoft.com/office/infopath/2007/PartnerControls"/>
-  </ds:schemaRefs>
-</ds:datastoreItem>
+<file path=customXml/item3.xml><?xml version="1.0" encoding="utf-8"?>
+<?mso-contentType ?>
+<FormTemplates xmlns="http://schemas.microsoft.com/sharepoint/v3/contenttype/forms">
+  <Display>DocumentLibraryForm</Display>
+  <Edit>DocumentLibraryForm</Edit>
+  <New>DocumentLibraryForm</New>
+</FormTemplates>
 </file>
 
-<file path=customXml/itemProps3.xml><?xml version="1.0" encoding="utf-8"?>
+<file path=customXml/itemProps1.xml><?xml version="1.0" encoding="utf-8"?>
 <ds:datastoreItem xmlns:ds="http://schemas.openxmlformats.org/officeDocument/2006/customXml" ds:itemID="{2B550898-FD3A-4DBD-A066-0A9A7CF6CB13}">
   <ds:schemaRefs>
     <ds:schemaRef ds:uri="http://schemas.microsoft.com/office/2006/metadata/contentType"/>
@@ -3795,4 +3781,21 @@
     <ds:schemaRef ds:uri="http://schemas.microsoft.com/internal/obd"/>
   </ds:schemaRefs>
 </ds:datastoreItem>
+</file>
+
+<file path=customXml/itemProps2.xml><?xml version="1.0" encoding="utf-8"?>
+<ds:datastoreItem xmlns:ds="http://schemas.openxmlformats.org/officeDocument/2006/customXml" ds:itemID="{29F19E27-ED32-4EE8-A43D-82EBBD4DA153}">
+  <ds:schemaRefs>
+    <ds:schemaRef ds:uri="http://schemas.microsoft.com/office/2006/metadata/properties"/>
+    <ds:schemaRef ds:uri="http://schemas.microsoft.com/office/infopath/2007/PartnerControls"/>
+  </ds:schemaRefs>
+</ds:datastoreItem>
+</file>
+
+<file path=customXml/itemProps3.xml><?xml version="1.0" encoding="utf-8"?>
+<ds:datastoreItem xmlns:ds="http://schemas.openxmlformats.org/officeDocument/2006/customXml" ds:itemID="{A3AB7756-B25E-405C-85DF-3CE6EB90FB17}">
+  <ds:schemaRefs>
+    <ds:schemaRef ds:uri="http://schemas.microsoft.com/sharepoint/v3/contenttype/forms"/>
+  </ds:schemaRefs>
+</ds:datastoreItem>
 </file>
</xml_diff>